<commit_message>
Informe Final en PDF
</commit_message>
<xml_diff>
--- a/Informe/Formato_4_Informe.docx
+++ b/Informe/Formato_4_Informe.docx
@@ -126,7 +126,7 @@
           </mc:Choice>
           <mc:Fallback>
             <w:pict>
-              <v:shape w14:anchorId="1E6BDC00" id="Graphic 4" o:spid="_x0000_s1026" style="position:absolute;margin-left:207.4pt;margin-top:24.15pt;width:180.5pt;height:1.1pt;z-index:15729664;visibility:visible;mso-wrap-style:square;mso-wrap-distance-left:0;mso-wrap-distance-top:0;mso-wrap-distance-right:0;mso-wrap-distance-bottom:0;mso-position-horizontal:absolute;mso-position-horizontal-relative:page;mso-position-vertical:absolute;mso-position-vertical-relative:text;v-text-anchor:top" coordsize="2292350,13970" o:gfxdata="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" path="m2292349,l,,,13716r2292349,l2292349,xe" fillcolor="black" stroked="f">
+              <v:shape w14:anchorId="0741CD7D" id="Graphic 4" o:spid="_x0000_s1026" style="position:absolute;margin-left:207.4pt;margin-top:24.15pt;width:180.5pt;height:1.1pt;z-index:15729664;visibility:visible;mso-wrap-style:square;mso-wrap-distance-left:0;mso-wrap-distance-top:0;mso-wrap-distance-right:0;mso-wrap-distance-bottom:0;mso-position-horizontal:absolute;mso-position-horizontal-relative:page;mso-position-vertical:absolute;mso-position-vertical-relative:text;v-text-anchor:top" coordsize="2292350,13970" o:gfxdata="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" path="m2292349,l,,,13716r2292349,l2292349,xe" fillcolor="black" stroked="f">
                 <v:path arrowok="t"/>
                 <w10:wrap anchorx="page"/>
               </v:shape>
@@ -2733,7 +2733,7 @@
           </mc:Choice>
           <mc:Fallback>
             <w:pict>
-              <v:shape w14:anchorId="35641752" id="Graphic 25" o:spid="_x0000_s1026" style="position:absolute;margin-left:70.95pt;margin-top:602.7pt;width:144.05pt;height:.6pt;z-index:-15728128;visibility:visible;mso-wrap-style:square;mso-wrap-distance-left:0;mso-wrap-distance-top:0;mso-wrap-distance-right:0;mso-wrap-distance-bottom:0;mso-position-horizontal:absolute;mso-position-horizontal-relative:page;mso-position-vertical:absolute;mso-position-vertical-relative:text;v-text-anchor:top" coordsize="1829435,7620" o:gfxdata="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" path="m1829053,l,,,7620r1829053,l1829053,xe" fillcolor="black" stroked="f">
+              <v:shape w14:anchorId="48CF8529" id="Graphic 25" o:spid="_x0000_s1026" style="position:absolute;margin-left:70.95pt;margin-top:602.7pt;width:144.05pt;height:.6pt;z-index:-15728128;visibility:visible;mso-wrap-style:square;mso-wrap-distance-left:0;mso-wrap-distance-top:0;mso-wrap-distance-right:0;mso-wrap-distance-bottom:0;mso-position-horizontal:absolute;mso-position-horizontal-relative:page;mso-position-vertical:absolute;mso-position-vertical-relative:text;v-text-anchor:top" coordsize="1829435,7620" o:gfxdata="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" path="m1829053,l,,,7620r1829053,l1829053,xe" fillcolor="black" stroked="f">
                 <v:path arrowok="t"/>
                 <w10:wrap type="topAndBottom" anchorx="page"/>
               </v:shape>
@@ -4018,7 +4018,13 @@
       </w:r>
       <w:r>
         <w:lastRenderedPageBreak/>
-        <w:t>estado inicial “Abierta”, como se muestra en la Fig</w:t>
+        <w:t xml:space="preserve">estado inicial “Abierta”, como se </w:t>
+      </w:r>
+      <w:r>
+        <w:t>puede observar</w:t>
+      </w:r>
+      <w:r>
+        <w:t xml:space="preserve"> en la Fig</w:t>
       </w:r>
       <w:r>
         <w:t>ura</w:t>

</xml_diff>